<commit_message>
Se realiza mejora en las plantillas correspondencia y se agregan librerias de pdf que en el momento aun no funcionan
</commit_message>
<xml_diff>
--- a/output/templates_GCC/Persuasivo.docx
+++ b/output/templates_GCC/Persuasivo.docx
@@ -178,7 +178,7 @@
           <w:sz w:val="20"/>
           <w:szCs w:val="20"/>
         </w:rPr>
-        <w:t>Juan</w:t>
+        <w:t>JuannnchoooPolooo</w:t>
       </w:r>
     </w:p>
     <w:p>
@@ -1880,7 +1880,7 @@
                 <w:sz w:val="20"/>
                 <w:szCs w:val="20"/>
               </w:rPr>
-              <w:t>Juan</w:t>
+              <w:t>JuannnchoooPolooo</w:t>
             </w:r>
           </w:p>
         </w:tc>

</xml_diff>